<commit_message>
added equation to ch 5: ok w/ html, not docx
</commit_message>
<xml_diff>
--- a/phd_thesis.docx
+++ b/phd_thesis.docx
@@ -66,7 +66,7 @@
         <w:pStyle w:val="ImageCaption"/>
       </w:pPr>
       <w:r>
-        <w:t xml:space="preserve">Example of complex management from Crowder et al. (2006)</w:t>
+        <w:t xml:space="preserve">Figure 1: Example of complex management from Crowder et al. (2006).</w:t>
       </w:r>
     </w:p>
     <w:p>
@@ -267,6 +267,56 @@
     <w:p>
       <w:r>
         <w:t xml:space="preserve">To avoid encounters with marine mammals, relative hotspots of expected encounter are to be avoided, and routed around. Least-cost algorithms, such as Djikstra’s algorithm, are commonly used with the prevalence of online driving directions and many other route-optimization applications. These graph-theoretic algorithms have also been playing an increasing role in routing corridors of habitat and testing connectivity of habitat patches (Chetkiewicz et al. 2006) for both terrestrial (Urban and Keitt 2001) and marine applications (Treml et al. 2008). Density surface model outputs will be assembled into a marine mammal composite risk map, or cost surface. Each density surface was normalized in order to highlight areas of high density relative to its average. The unitless standard score, or z-value (zi), per pixel (i) is calculated as the pixel’s marine mammal density estimate (xi) subtracted from the mean of all density estimates for the strata (μ), divided by the standard deviation of those density estimates (σ) and finally multiplied by the species weight (w).</w:t>
+      </w:r>
+    </w:p>
+    <w:p>
+      <w:r>
+        <w:t xml:space="preserve">$$ z_i = \frac{x_i - \mu}{\sigma}*w $$</w:t>
+      </w:r>
+      <w:r>
+        <w:t xml:space="preserve"> </w:t>
+      </w:r>
+      <w:r>
+        <w:rPr>
+          <w:i/>
+        </w:rPr>
+        <w:t xml:space="preserve">Z</w:t>
+      </w:r>
+      <w:r>
+        <w:rPr>
+          <w:i/>
+        </w:rPr>
+        <w:t xml:space="preserve">i</w:t>
+      </w:r>
+      <w:r>
+        <w:t xml:space="preserve"> = ∑</w:t>
+      </w:r>
+      <w:r>
+        <w:rPr>
+          <w:i/>
+        </w:rPr>
+        <w:t xml:space="preserve">j</w:t>
+      </w:r>
+      <w:r>
+        <w:t xml:space="preserve"> = 1</w:t>
+      </w:r>
+      <w:r>
+        <w:rPr>
+          <w:i/>
+        </w:rPr>
+        <w:t xml:space="preserve">n</w:t>
+      </w:r>
+      <w:r>
+        <w:rPr>
+          <w:i/>
+        </w:rPr>
+        <w:t xml:space="preserve">z</w:t>
+      </w:r>
+      <w:r>
+        <w:rPr>
+          <w:i/>
+        </w:rPr>
+        <w:t xml:space="preserve">i</w:t>
       </w:r>
     </w:p>
     <w:p>
@@ -375,7 +425,7 @@
 <file path=word/numbering.xml><?xml version="1.0" encoding="utf-8"?>
 <w:numbering xmlns:w="http://schemas.openxmlformats.org/wordprocessingml/2006/main">
   <w:abstractNum w:abstractNumId="0">
-    <w:nsid w:val="9ac3b7dc"/>
+    <w:nsid w:val="2661dd25"/>
     <w:multiLevelType w:val="multilevel"/>
     <w:lvl w:ilvl="0">
       <w:numFmt w:val="bullet"/>

</xml_diff>